<commit_message>
minor renames ready to go
just waiting on final go aheads from co-authors
</commit_message>
<xml_diff>
--- a/manuscript/MetadataS1.docx
+++ b/manuscript/MetadataS1.docx
@@ -614,6 +614,27 @@
         <w:widowControl w:val="0"/>
         <w:spacing w:line="480" w:lineRule="auto"/>
         <w:rPr>
+          <w:rFonts w:ascii="Courier New" w:eastAsia="Times New Roman" w:hAnsi="Courier New" w:cs="Courier New"/>
+          <w:color w:val="000000"/>
+          <w:sz w:val="24"/>
+          <w:szCs w:val="24"/>
+        </w:rPr>
+      </w:pPr>
+      <w:r>
+        <w:rPr>
+          <w:rFonts w:ascii="Courier New" w:eastAsia="Times New Roman" w:hAnsi="Courier New" w:cs="Courier New"/>
+          <w:color w:val="000000"/>
+          <w:sz w:val="24"/>
+          <w:szCs w:val="24"/>
+        </w:rPr>
+        <w:t>pp.png</w:t>
+      </w:r>
+    </w:p>
+    <w:p>
+      <w:pPr>
+        <w:widowControl w:val="0"/>
+        <w:spacing w:line="480" w:lineRule="auto"/>
+        <w:rPr>
           <w:rFonts w:ascii="Times New Roman" w:eastAsia="Times New Roman" w:hAnsi="Times New Roman" w:cs="Times New Roman"/>
           <w:color w:val="000000"/>
           <w:sz w:val="24"/>
@@ -725,7 +746,7 @@
           <w:sz w:val="24"/>
           <w:szCs w:val="24"/>
         </w:rPr>
-        <w:t xml:space="preserve"> that loads code retrieves data, conducts analyses, and produces figures.</w:t>
+        <w:t xml:space="preserve"> that loads code retrieves data, conducts analyses, and produces figures</w:t>
       </w:r>
       <w:r>
         <w:rPr>
@@ -965,37 +986,85 @@
           <w:sz w:val="24"/>
           <w:szCs w:val="24"/>
         </w:rPr>
+        <w:t xml:space="preserve">AppendixS3.Rmd </w:t>
+      </w:r>
+      <w:r>
+        <w:rPr>
+          <w:rFonts w:ascii="Times New Roman" w:eastAsia="Times New Roman" w:hAnsi="Times New Roman" w:cs="Times New Roman"/>
+          <w:color w:val="000000"/>
+          <w:sz w:val="24"/>
+          <w:szCs w:val="24"/>
+        </w:rPr>
+        <w:t xml:space="preserve">– </w:t>
+      </w:r>
+      <w:r>
+        <w:rPr>
+          <w:rFonts w:ascii="Times New Roman" w:eastAsia="Times New Roman" w:hAnsi="Times New Roman" w:cs="Times New Roman"/>
+          <w:color w:val="000000"/>
+          <w:sz w:val="24"/>
+          <w:szCs w:val="24"/>
+        </w:rPr>
+        <w:t>R markdown script for producing Appendix S3</w:t>
+      </w:r>
+      <w:r>
+        <w:rPr>
+          <w:rFonts w:ascii="Times New Roman" w:eastAsia="Times New Roman" w:hAnsi="Times New Roman" w:cs="Times New Roman"/>
+          <w:color w:val="000000"/>
+          <w:sz w:val="24"/>
+          <w:szCs w:val="24"/>
+        </w:rPr>
+        <w:t>.</w:t>
+      </w:r>
+    </w:p>
+    <w:p>
+      <w:pPr>
+        <w:widowControl w:val="0"/>
+        <w:spacing w:line="480" w:lineRule="auto"/>
+        <w:rPr>
+          <w:rFonts w:ascii="Times New Roman" w:eastAsia="Times New Roman" w:hAnsi="Times New Roman" w:cs="Times New Roman"/>
+          <w:color w:val="000000"/>
+          <w:sz w:val="24"/>
+          <w:szCs w:val="24"/>
+        </w:rPr>
+      </w:pPr>
+      <w:r>
+        <w:rPr>
+          <w:rFonts w:ascii="Courier New" w:eastAsia="Times New Roman" w:hAnsi="Courier New" w:cs="Courier New"/>
+          <w:color w:val="000000"/>
+          <w:sz w:val="24"/>
+          <w:szCs w:val="24"/>
+        </w:rPr>
+        <w:t xml:space="preserve">refs.bibtex </w:t>
+      </w:r>
+      <w:r>
+        <w:rPr>
+          <w:rFonts w:ascii="Times New Roman" w:eastAsia="Times New Roman" w:hAnsi="Times New Roman" w:cs="Times New Roman"/>
+          <w:color w:val="000000"/>
+          <w:sz w:val="24"/>
+          <w:szCs w:val="24"/>
+        </w:rPr>
+        <w:t xml:space="preserve">– </w:t>
+      </w:r>
+      <w:r>
+        <w:rPr>
+          <w:rFonts w:ascii="Times New Roman" w:eastAsia="Times New Roman" w:hAnsi="Times New Roman" w:cs="Times New Roman"/>
+          <w:color w:val="000000"/>
+          <w:sz w:val="24"/>
+          <w:szCs w:val="24"/>
+        </w:rPr>
+        <w:t xml:space="preserve">bibtex file for use with </w:t>
+      </w:r>
+      <w:r>
+        <w:rPr>
+          <w:rFonts w:ascii="Courier New" w:eastAsia="Times New Roman" w:hAnsi="Courier New" w:cs="Courier New"/>
+          <w:color w:val="000000"/>
+          <w:sz w:val="24"/>
+          <w:szCs w:val="24"/>
+        </w:rPr>
         <w:t>AppendixS3.Rmd</w:t>
       </w:r>
       <w:r>
         <w:rPr>
-          <w:rFonts w:ascii="Courier New" w:eastAsia="Times New Roman" w:hAnsi="Courier New" w:cs="Courier New"/>
-          <w:color w:val="000000"/>
-          <w:sz w:val="24"/>
-          <w:szCs w:val="24"/>
-        </w:rPr>
-        <w:t xml:space="preserve"> </w:t>
-      </w:r>
-      <w:r>
-        <w:rPr>
-          <w:rFonts w:ascii="Times New Roman" w:eastAsia="Times New Roman" w:hAnsi="Times New Roman" w:cs="Times New Roman"/>
-          <w:color w:val="000000"/>
-          <w:sz w:val="24"/>
-          <w:szCs w:val="24"/>
-        </w:rPr>
-        <w:t xml:space="preserve">– </w:t>
-      </w:r>
-      <w:r>
-        <w:rPr>
-          <w:rFonts w:ascii="Times New Roman" w:eastAsia="Times New Roman" w:hAnsi="Times New Roman" w:cs="Times New Roman"/>
-          <w:color w:val="000000"/>
-          <w:sz w:val="24"/>
-          <w:szCs w:val="24"/>
-        </w:rPr>
-        <w:t>R markdown script for producing Appendix S3</w:t>
-      </w:r>
-      <w:r>
-        <w:rPr>
           <w:rFonts w:ascii="Times New Roman" w:eastAsia="Times New Roman" w:hAnsi="Times New Roman" w:cs="Times New Roman"/>
           <w:color w:val="000000"/>
           <w:sz w:val="24"/>
@@ -1022,70 +1091,25 @@
           <w:sz w:val="24"/>
           <w:szCs w:val="24"/>
         </w:rPr>
-        <w:t>refs.bibte</w:t>
-      </w:r>
-      <w:r>
-        <w:rPr>
-          <w:rFonts w:ascii="Courier New" w:eastAsia="Times New Roman" w:hAnsi="Courier New" w:cs="Courier New"/>
-          <w:color w:val="000000"/>
-          <w:sz w:val="24"/>
-          <w:szCs w:val="24"/>
-        </w:rPr>
-        <w:t xml:space="preserve">x </w:t>
-      </w:r>
-      <w:r>
-        <w:rPr>
-          <w:rFonts w:ascii="Times New Roman" w:eastAsia="Times New Roman" w:hAnsi="Times New Roman" w:cs="Times New Roman"/>
-          <w:color w:val="000000"/>
-          <w:sz w:val="24"/>
-          <w:szCs w:val="24"/>
-        </w:rPr>
-        <w:t xml:space="preserve">– </w:t>
-      </w:r>
-      <w:r>
-        <w:rPr>
-          <w:rFonts w:ascii="Times New Roman" w:eastAsia="Times New Roman" w:hAnsi="Times New Roman" w:cs="Times New Roman"/>
-          <w:color w:val="000000"/>
-          <w:sz w:val="24"/>
-          <w:szCs w:val="24"/>
-        </w:rPr>
-        <w:t xml:space="preserve">bibtex file for use with </w:t>
-      </w:r>
-      <w:r>
-        <w:rPr>
-          <w:rFonts w:ascii="Courier New" w:eastAsia="Times New Roman" w:hAnsi="Courier New" w:cs="Courier New"/>
-          <w:color w:val="000000"/>
-          <w:sz w:val="24"/>
-          <w:szCs w:val="24"/>
-        </w:rPr>
-        <w:t>AppendixS3</w:t>
-      </w:r>
-      <w:r>
-        <w:rPr>
-          <w:rFonts w:ascii="Courier New" w:eastAsia="Times New Roman" w:hAnsi="Courier New" w:cs="Courier New"/>
-          <w:color w:val="000000"/>
-          <w:sz w:val="24"/>
-          <w:szCs w:val="24"/>
-        </w:rPr>
-        <w:t>.</w:t>
-      </w:r>
-      <w:r>
-        <w:rPr>
-          <w:rFonts w:ascii="Courier New" w:eastAsia="Times New Roman" w:hAnsi="Courier New" w:cs="Courier New"/>
-          <w:color w:val="000000"/>
-          <w:sz w:val="24"/>
-          <w:szCs w:val="24"/>
-        </w:rPr>
-        <w:t>Rmd</w:t>
-      </w:r>
-      <w:r>
-        <w:rPr>
-          <w:rFonts w:ascii="Times New Roman" w:eastAsia="Times New Roman" w:hAnsi="Times New Roman" w:cs="Times New Roman"/>
-          <w:color w:val="000000"/>
-          <w:sz w:val="24"/>
-          <w:szCs w:val="24"/>
-        </w:rPr>
-        <w:t>.</w:t>
+        <w:t xml:space="preserve">pp.png </w:t>
+      </w:r>
+      <w:r>
+        <w:rPr>
+          <w:rFonts w:ascii="Times New Roman" w:eastAsia="Times New Roman" w:hAnsi="Times New Roman" w:cs="Times New Roman"/>
+          <w:color w:val="000000"/>
+          <w:sz w:val="24"/>
+          <w:szCs w:val="24"/>
+        </w:rPr>
+        <w:t>–</w:t>
+      </w:r>
+      <w:r>
+        <w:rPr>
+          <w:rFonts w:ascii="Times New Roman" w:eastAsia="Times New Roman" w:hAnsi="Times New Roman" w:cs="Times New Roman"/>
+          <w:color w:val="000000"/>
+          <w:sz w:val="24"/>
+          <w:szCs w:val="24"/>
+        </w:rPr>
+        <w:t xml:space="preserve"> Photo file used in creating Figure 2 for the main text.</w:t>
       </w:r>
     </w:p>
     <w:p>

</xml_diff>